<commit_message>
Fixed formatting trouble. Attempt #42 to get the federated PDF form link to work. Updated Federated Form.
</commit_message>
<xml_diff>
--- a/help/assets/federated_analytics_form20190801.docx
+++ b/help/assets/federated_analytics_form20190801.docx
@@ -5026,7 +5026,23 @@
                 <w:sz w:val="18"/>
                 <w:szCs w:val="18"/>
               </w:rPr>
-              <w:t>Opt-Out Share/Sell Consent</w:t>
+              <w:t>Consent</w:t>
+            </w:r>
+            <w:r>
+              <w:rPr>
+                <w:rFonts w:asciiTheme="minorHAnsi" w:hAnsiTheme="minorHAnsi"/>
+                <w:sz w:val="18"/>
+                <w:szCs w:val="18"/>
+              </w:rPr>
+              <w:t xml:space="preserve"> Management </w:t>
+            </w:r>
+            <w:r>
+              <w:rPr>
+                <w:rFonts w:asciiTheme="minorHAnsi" w:hAnsiTheme="minorHAnsi"/>
+                <w:sz w:val="18"/>
+                <w:szCs w:val="18"/>
+              </w:rPr>
+              <w:t>Sell</w:t>
             </w:r>
           </w:p>
         </w:tc>
@@ -5050,7 +5066,31 @@
                 <w:sz w:val="18"/>
                 <w:szCs w:val="18"/>
               </w:rPr>
-              <w:t>c.cm.oos</w:t>
+              <w:t>c.</w:t>
+            </w:r>
+            <w:r>
+              <w:rPr>
+                <w:rFonts w:asciiTheme="minorHAnsi" w:hAnsiTheme="minorHAnsi"/>
+                <w:sz w:val="18"/>
+                <w:szCs w:val="18"/>
+              </w:rPr>
+              <w:t>opt</w:t>
+            </w:r>
+            <w:r>
+              <w:rPr>
+                <w:rFonts w:asciiTheme="minorHAnsi" w:hAnsiTheme="minorHAnsi"/>
+                <w:sz w:val="18"/>
+                <w:szCs w:val="18"/>
+              </w:rPr>
+              <w:t>.</w:t>
+            </w:r>
+            <w:r>
+              <w:rPr>
+                <w:rFonts w:asciiTheme="minorHAnsi" w:hAnsiTheme="minorHAnsi"/>
+                <w:sz w:val="18"/>
+                <w:szCs w:val="18"/>
+              </w:rPr>
+              <w:t>sell</w:t>
             </w:r>
           </w:p>
         </w:tc>
@@ -5082,7 +5122,31 @@
                 <w:sz w:val="18"/>
                 <w:szCs w:val="18"/>
               </w:rPr>
-              <w:t>c.cm.oos=1</w:t>
+              <w:t>c.</w:t>
+            </w:r>
+            <w:r>
+              <w:rPr>
+                <w:rFonts w:ascii="Consolas" w:hAnsi="Consolas"/>
+                <w:sz w:val="18"/>
+                <w:szCs w:val="18"/>
+              </w:rPr>
+              <w:t>opt.sell</w:t>
+            </w:r>
+            <w:r>
+              <w:rPr>
+                <w:rFonts w:ascii="Consolas" w:hAnsi="Consolas"/>
+                <w:sz w:val="18"/>
+                <w:szCs w:val="18"/>
+              </w:rPr>
+              <w:t>=</w:t>
+            </w:r>
+            <w:r>
+              <w:rPr>
+                <w:rFonts w:ascii="Consolas" w:hAnsi="Consolas"/>
+                <w:sz w:val="18"/>
+                <w:szCs w:val="18"/>
+              </w:rPr>
+              <w:t>N</w:t>
             </w:r>
             <w:r>
               <w:rPr>
@@ -5106,9 +5170,63 @@
                 <w:sz w:val="18"/>
                 <w:szCs w:val="18"/>
               </w:rPr>
-              <w:t xml:space="preserve">the user has </w:t>
-            </w:r>
-          </w:p>
+              <w:t xml:space="preserve">the user </w:t>
+            </w:r>
+            <w:r>
+              <w:rPr>
+                <w:rFonts w:asciiTheme="minorHAnsi" w:hAnsiTheme="minorHAnsi"/>
+                <w:sz w:val="18"/>
+                <w:szCs w:val="18"/>
+              </w:rPr>
+              <w:br/>
+            </w:r>
+            <w:r>
+              <w:rPr>
+                <w:rFonts w:asciiTheme="minorHAnsi" w:hAnsiTheme="minorHAnsi"/>
+                <w:sz w:val="18"/>
+                <w:szCs w:val="18"/>
+              </w:rPr>
+              <w:t xml:space="preserve">has opted-out of the sharing or selling of data to </w:t>
+            </w:r>
+            <w:r>
+              <w:rPr>
+                <w:rFonts w:asciiTheme="minorHAnsi" w:hAnsiTheme="minorHAnsi"/>
+                <w:sz w:val="18"/>
+                <w:szCs w:val="18"/>
+              </w:rPr>
+              <w:br/>
+            </w:r>
+            <w:r>
+              <w:rPr>
+                <w:rFonts w:asciiTheme="minorHAnsi" w:hAnsiTheme="minorHAnsi"/>
+                <w:sz w:val="18"/>
+                <w:szCs w:val="18"/>
+              </w:rPr>
+              <w:t>third</w:t>
+            </w:r>
+            <w:r>
+              <w:rPr>
+                <w:rFonts w:asciiTheme="minorHAnsi" w:hAnsiTheme="minorHAnsi"/>
+                <w:sz w:val="18"/>
+                <w:szCs w:val="18"/>
+              </w:rPr>
+              <w:t xml:space="preserve"> </w:t>
+            </w:r>
+            <w:r>
+              <w:rPr>
+                <w:rFonts w:asciiTheme="minorHAnsi" w:hAnsiTheme="minorHAnsi"/>
+                <w:sz w:val="18"/>
+                <w:szCs w:val="18"/>
+              </w:rPr>
+              <w:t>parties.</w:t>
+            </w:r>
+          </w:p>
+        </w:tc>
+        <w:tc>
+          <w:tcPr>
+            <w:tcW w:w="779" w:type="dxa"/>
+            <w:vAlign w:val="center"/>
+          </w:tcPr>
           <w:p>
             <w:pPr>
               <w:ind w:right="-670"/>
@@ -5118,15 +5236,18 @@
                 <w:szCs w:val="18"/>
               </w:rPr>
             </w:pPr>
-            <w:r>
-              <w:rPr>
-                <w:rFonts w:asciiTheme="minorHAnsi" w:hAnsiTheme="minorHAnsi"/>
-                <w:sz w:val="18"/>
-                <w:szCs w:val="18"/>
-              </w:rPr>
-              <w:t>opted-out of the sharing or selling of data to third</w:t>
-            </w:r>
-          </w:p>
+          </w:p>
+        </w:tc>
+      </w:tr>
+      <w:tr>
+        <w:trPr>
+          <w:trHeight w:val="259"/>
+        </w:trPr>
+        <w:tc>
+          <w:tcPr>
+            <w:tcW w:w="2735" w:type="dxa"/>
+            <w:vAlign w:val="center"/>
+          </w:tcPr>
           <w:p>
             <w:pPr>
               <w:ind w:right="-670"/>
@@ -5142,7 +5263,161 @@
                 <w:sz w:val="18"/>
                 <w:szCs w:val="18"/>
               </w:rPr>
-              <w:t>parties.</w:t>
+              <w:t>Consent</w:t>
+            </w:r>
+            <w:r>
+              <w:rPr>
+                <w:rFonts w:asciiTheme="minorHAnsi" w:hAnsiTheme="minorHAnsi"/>
+                <w:sz w:val="18"/>
+                <w:szCs w:val="18"/>
+              </w:rPr>
+              <w:t xml:space="preserve"> Management </w:t>
+            </w:r>
+            <w:r>
+              <w:rPr>
+                <w:rFonts w:asciiTheme="minorHAnsi" w:hAnsiTheme="minorHAnsi"/>
+                <w:sz w:val="18"/>
+                <w:szCs w:val="18"/>
+              </w:rPr>
+              <w:t>DMP</w:t>
+            </w:r>
+          </w:p>
+        </w:tc>
+        <w:tc>
+          <w:tcPr>
+            <w:tcW w:w="2773" w:type="dxa"/>
+            <w:vAlign w:val="center"/>
+          </w:tcPr>
+          <w:p>
+            <w:pPr>
+              <w:ind w:right="-670"/>
+              <w:rPr>
+                <w:rFonts w:asciiTheme="minorHAnsi" w:hAnsiTheme="minorHAnsi"/>
+                <w:sz w:val="18"/>
+                <w:szCs w:val="18"/>
+              </w:rPr>
+            </w:pPr>
+            <w:r>
+              <w:rPr>
+                <w:rFonts w:asciiTheme="minorHAnsi" w:hAnsiTheme="minorHAnsi"/>
+                <w:sz w:val="18"/>
+                <w:szCs w:val="18"/>
+              </w:rPr>
+              <w:t>c</w:t>
+            </w:r>
+            <w:r>
+              <w:rPr>
+                <w:rFonts w:asciiTheme="minorHAnsi" w:hAnsiTheme="minorHAnsi"/>
+                <w:sz w:val="18"/>
+                <w:szCs w:val="18"/>
+              </w:rPr>
+              <w:t>.</w:t>
+            </w:r>
+            <w:r>
+              <w:rPr>
+                <w:rFonts w:asciiTheme="minorHAnsi" w:hAnsiTheme="minorHAnsi"/>
+                <w:sz w:val="18"/>
+                <w:szCs w:val="18"/>
+              </w:rPr>
+              <w:t>opt.dmp</w:t>
+            </w:r>
+          </w:p>
+        </w:tc>
+        <w:tc>
+          <w:tcPr>
+            <w:tcW w:w="3793" w:type="dxa"/>
+            <w:vAlign w:val="center"/>
+          </w:tcPr>
+          <w:p>
+            <w:pPr>
+              <w:ind w:right="-670"/>
+              <w:rPr>
+                <w:rFonts w:asciiTheme="minorHAnsi" w:hAnsiTheme="minorHAnsi"/>
+                <w:sz w:val="18"/>
+                <w:szCs w:val="18"/>
+              </w:rPr>
+            </w:pPr>
+            <w:r>
+              <w:rPr>
+                <w:rFonts w:asciiTheme="minorHAnsi" w:hAnsiTheme="minorHAnsi"/>
+                <w:sz w:val="18"/>
+                <w:szCs w:val="18"/>
+              </w:rPr>
+              <w:t xml:space="preserve">When </w:t>
+            </w:r>
+            <w:r>
+              <w:rPr>
+                <w:rFonts w:ascii="Consolas" w:hAnsi="Consolas"/>
+                <w:sz w:val="18"/>
+                <w:szCs w:val="18"/>
+              </w:rPr>
+              <w:t>c.</w:t>
+            </w:r>
+            <w:r>
+              <w:rPr>
+                <w:rFonts w:ascii="Consolas" w:hAnsi="Consolas"/>
+                <w:sz w:val="18"/>
+                <w:szCs w:val="18"/>
+              </w:rPr>
+              <w:t>opt.dmp=N</w:t>
+            </w:r>
+            <w:r>
+              <w:rPr>
+                <w:rFonts w:asciiTheme="minorHAnsi" w:hAnsiTheme="minorHAnsi"/>
+                <w:sz w:val="18"/>
+                <w:szCs w:val="18"/>
+              </w:rPr>
+              <w:t xml:space="preserve"> it indicates </w:t>
+            </w:r>
+            <w:r>
+              <w:rPr>
+                <w:rFonts w:asciiTheme="minorHAnsi" w:hAnsiTheme="minorHAnsi"/>
+                <w:sz w:val="18"/>
+                <w:szCs w:val="18"/>
+              </w:rPr>
+              <w:t xml:space="preserve">that </w:t>
+            </w:r>
+            <w:r>
+              <w:rPr>
+                <w:rFonts w:asciiTheme="minorHAnsi" w:hAnsiTheme="minorHAnsi"/>
+                <w:sz w:val="18"/>
+                <w:szCs w:val="18"/>
+              </w:rPr>
+              <w:t xml:space="preserve">the user </w:t>
+            </w:r>
+            <w:r>
+              <w:rPr>
+                <w:rFonts w:asciiTheme="minorHAnsi" w:hAnsiTheme="minorHAnsi"/>
+                <w:sz w:val="18"/>
+                <w:szCs w:val="18"/>
+              </w:rPr>
+              <w:br/>
+            </w:r>
+            <w:r>
+              <w:rPr>
+                <w:rFonts w:asciiTheme="minorHAnsi" w:hAnsiTheme="minorHAnsi"/>
+                <w:sz w:val="18"/>
+                <w:szCs w:val="18"/>
+              </w:rPr>
+              <w:t xml:space="preserve">has opted-out of server-side-forwarding to DMPs </w:t>
+            </w:r>
+            <w:bookmarkStart w:id="0" w:name="_GoBack"/>
+            <w:bookmarkEnd w:id="0"/>
+            <w:r>
+              <w:rPr>
+                <w:rFonts w:asciiTheme="minorHAnsi" w:hAnsiTheme="minorHAnsi"/>
+                <w:sz w:val="18"/>
+                <w:szCs w:val="18"/>
+              </w:rPr>
+              <w:t>including AAM</w:t>
+            </w:r>
+            <w:r>
+              <w:rPr>
+                <w:rFonts w:asciiTheme="minorHAnsi" w:hAnsiTheme="minorHAnsi"/>
+                <w:sz w:val="18"/>
+                <w:szCs w:val="18"/>
+              </w:rPr>
+              <w:t>.</w:t>
             </w:r>
           </w:p>
         </w:tc>
@@ -14527,8 +14802,6 @@
           <w:rFonts w:asciiTheme="minorHAnsi" w:hAnsiTheme="minorHAnsi"/>
         </w:rPr>
       </w:pPr>
-      <w:bookmarkStart w:id="0" w:name="_GoBack"/>
-      <w:bookmarkEnd w:id="0"/>
     </w:p>
     <w:p>
       <w:pPr>
@@ -27428,7 +27701,7 @@
   <a:extraClrSchemeLst/>
   <a:extLst>
     <a:ext uri="{05A4C25C-085E-4340-85A3-A5531E510DB2}">
-      <thm15:themeFamily xmlns:thm15="http://schemas.microsoft.com/office/thememl/2012/main" xmlns="" name="Office Theme" id="{62F939B6-93AF-4DB8-9C6B-D6C7DFDC589F}" vid="{4A3C46E8-61CC-4603-A589-7422A47A8E4A}"/>
+      <thm15:themeFamily xmlns="" xmlns:thm15="http://schemas.microsoft.com/office/thememl/2012/main" name="Office Theme" id="{62F939B6-93AF-4DB8-9C6B-D6C7DFDC589F}" vid="{4A3C46E8-61CC-4603-A589-7422A47A8E4A}"/>
     </a:ext>
   </a:extLst>
 </a:theme>
@@ -27456,7 +27729,7 @@
 </file>
 
 <file path=customXml/itemProps2.xml><?xml version="1.0" encoding="utf-8"?>
-<ds:datastoreItem xmlns:ds="http://schemas.openxmlformats.org/officeDocument/2006/customXml" ds:itemID="{D27E6D54-4DA7-4240-A47A-EF5E2F5C95AA}">
+<ds:datastoreItem xmlns:ds="http://schemas.openxmlformats.org/officeDocument/2006/customXml" ds:itemID="{7B735800-5092-3947-897C-75DEBE1DBEE5}">
   <ds:schemaRefs>
     <ds:schemaRef ds:uri="http://schemas.openxmlformats.org/officeDocument/2006/bibliography"/>
   </ds:schemaRefs>

</xml_diff>